<commit_message>
Added Stats PYNB to just show stats that support the document.
Beginning new iteration of project.  Need to adjust the features a bit to try to optimize data pulled in.
</commit_message>
<xml_diff>
--- a/src/stats/docs/ML – Capstone Project.docx
+++ b/src/stats/docs/ML – Capstone Project.docx
@@ -102,31 +102,21 @@
       <w:r>
         <w:t xml:space="preserve"> since the 2008 season and in the </w:t>
       </w:r>
-      <w:r>
-        <w:fldChar w:fldCharType="begin"/>
-      </w:r>
-      <w:r>
-        <w:instrText xml:space="preserve"> HYPERLINK "https://en.wikipedia.org/wiki/Tie_(draw)" </w:instrText>
-      </w:r>
-      <w:r>
-        <w:fldChar w:fldCharType="separate"/>
-      </w:r>
-      <w:r>
-        <w:rPr>
-          <w:rStyle w:val="Hyperlink"/>
-        </w:rPr>
-        <w:t>MLB</w:t>
-      </w:r>
-      <w:r>
-        <w:fldChar w:fldCharType="end"/>
-      </w:r>
+      <w:hyperlink r:id="rId8" w:history="1">
+        <w:r>
+          <w:rPr>
+            <w:rStyle w:val="Hyperlink"/>
+          </w:rPr>
+          <w:t>MLB</w:t>
+        </w:r>
+      </w:hyperlink>
       <w:r>
         <w:t xml:space="preserve"> ties only occur due to weather or other extr</w:t>
       </w:r>
       <w:r>
         <w:t xml:space="preserve">emely rare cases.  Having ties as an additional result increases the complexity of creating a predictive model for soccer matches.  In doing research on the topic I found this </w:t>
       </w:r>
-      <w:hyperlink r:id="rId8" w:history="1">
+      <w:hyperlink r:id="rId9" w:history="1">
         <w:r>
           <w:rPr>
             <w:rStyle w:val="Hyperlink"/>
@@ -168,7 +158,7 @@
       <w:r>
         <w:t xml:space="preserve">Also, due to licensing terms of the data on </w:t>
       </w:r>
-      <w:hyperlink r:id="rId9" w:history="1">
+      <w:hyperlink r:id="rId10" w:history="1">
         <w:proofErr w:type="spellStart"/>
         <w:r>
           <w:rPr>
@@ -276,7 +266,7 @@
       <w:r>
         <w:t xml:space="preserve">Using data pulled in from </w:t>
       </w:r>
-      <w:hyperlink r:id="rId10" w:history="1">
+      <w:hyperlink r:id="rId11" w:history="1">
         <w:proofErr w:type="spellStart"/>
         <w:r>
           <w:rPr>
@@ -322,7 +312,7 @@
                     </pic:cNvPicPr>
                   </pic:nvPicPr>
                   <pic:blipFill>
-                    <a:blip r:embed="rId11">
+                    <a:blip r:embed="rId12">
                       <a:extLst>
                         <a:ext uri="{28A0092B-C50C-407E-A947-70E740481C1C}">
                           <a14:useLocalDpi xmlns:a14="http://schemas.microsoft.com/office/drawing/2010/main" val="0"/>
@@ -377,7 +367,7 @@
                     </pic:cNvPicPr>
                   </pic:nvPicPr>
                   <pic:blipFill>
-                    <a:blip r:embed="rId12">
+                    <a:blip r:embed="rId13">
                       <a:extLst>
                         <a:ext uri="{28A0092B-C50C-407E-A947-70E740481C1C}">
                           <a14:useLocalDpi xmlns:a14="http://schemas.microsoft.com/office/drawing/2010/main" val="0"/>
@@ -509,6 +499,9 @@
     <w:p/>
     <w:p>
       <w:r>
+        <w:rPr>
+          <w:noProof/>
+        </w:rPr>
         <w:drawing>
           <wp:inline distT="0" distB="0" distL="0" distR="0" wp14:anchorId="10E7C237" wp14:editId="46F37B89">
             <wp:extent cx="2509736" cy="1973531"/>
@@ -527,7 +520,7 @@
                     </pic:cNvPicPr>
                   </pic:nvPicPr>
                   <pic:blipFill>
-                    <a:blip r:embed="rId13">
+                    <a:blip r:embed="rId14">
                       <a:extLst>
                         <a:ext uri="{28A0092B-C50C-407E-A947-70E740481C1C}">
                           <a14:useLocalDpi xmlns:a14="http://schemas.microsoft.com/office/drawing/2010/main" val="0"/>
@@ -559,6 +552,9 @@
         </w:drawing>
       </w:r>
       <w:r>
+        <w:rPr>
+          <w:noProof/>
+        </w:rPr>
         <w:drawing>
           <wp:inline distT="0" distB="0" distL="0" distR="0" wp14:anchorId="240D0038" wp14:editId="21CE369E">
             <wp:extent cx="2492290" cy="2067128"/>
@@ -577,7 +573,7 @@
                     </pic:cNvPicPr>
                   </pic:nvPicPr>
                   <pic:blipFill>
-                    <a:blip r:embed="rId14">
+                    <a:blip r:embed="rId15">
                       <a:extLst>
                         <a:ext uri="{28A0092B-C50C-407E-A947-70E740481C1C}">
                           <a14:useLocalDpi xmlns:a14="http://schemas.microsoft.com/office/drawing/2010/main" val="0"/>
@@ -619,76 +615,15 @@
         </w:numPr>
       </w:pPr>
       <w:r>
-        <w:t xml:space="preserve">An interesting observation when exploring the data shows a direct relationship between ‘Attacks’ and  ‘Ball Safe’ (please see PDF of the </w:t>
-      </w:r>
-      <w:proofErr w:type="spellStart"/>
-      <w:r>
-        <w:t>Extended_Features_SP</w:t>
-      </w:r>
-      <w:proofErr w:type="spellEnd"/>
-      <w:r>
-        <w:t>).   Obviously there should be some direct relationships between some of the extended features (‘possession’, ‘</w:t>
-      </w:r>
-      <w:proofErr w:type="spellStart"/>
-      <w:r>
-        <w:t>ball_safe</w:t>
-      </w:r>
-      <w:proofErr w:type="spellEnd"/>
-      <w:r>
-        <w:t>’, ‘attacks’, ‘</w:t>
-      </w:r>
-      <w:proofErr w:type="spellStart"/>
-      <w:r>
-        <w:t>dangerous_attacks</w:t>
-      </w:r>
-      <w:proofErr w:type="spellEnd"/>
-      <w:r>
-        <w:t>’, ‘</w:t>
-      </w:r>
-      <w:proofErr w:type="spellStart"/>
-      <w:r>
-        <w:t>shots_on_total</w:t>
-      </w:r>
-      <w:proofErr w:type="spellEnd"/>
-      <w:r>
-        <w:t>’, ‘</w:t>
-      </w:r>
-      <w:proofErr w:type="spellStart"/>
-      <w:r>
-        <w:t>shots_on_target</w:t>
-      </w:r>
-      <w:proofErr w:type="spellEnd"/>
-      <w:r>
-        <w:t>’) such as ‘attacks’ and ‘dangerous attacks’ and also ‘</w:t>
-      </w:r>
-      <w:proofErr w:type="spellStart"/>
-      <w:r>
-        <w:t>shots_on_total</w:t>
-      </w:r>
-      <w:proofErr w:type="spellEnd"/>
-      <w:r>
-        <w:t>’ and ‘</w:t>
-      </w:r>
-      <w:proofErr w:type="spellStart"/>
-      <w:r>
-        <w:t>shots_on_target</w:t>
-      </w:r>
-      <w:proofErr w:type="spellEnd"/>
-      <w:r>
-        <w:t xml:space="preserve">’.  But ‘Ball Safe’, which </w:t>
-      </w:r>
-      <w:proofErr w:type="spellStart"/>
-      <w:r>
-        <w:t>SportRadar</w:t>
-      </w:r>
-      <w:proofErr w:type="spellEnd"/>
-      <w:r>
-        <w:t xml:space="preserve"> defines as ‘a ball controlled by a team on their end of the field’, influences ‘Attacks’ which consists of a team playing the ball in the offensive third (opposite side) of the field.  </w:t>
+        <w:t xml:space="preserve">An interesting observation when exploring the data shows a direct relationship between ‘Attacks’ and  ‘Ball Safe’ (please see PDF of the Extended_Features_SP).   Obviously there should be some direct relationships between some of the extended features (‘possession’, ‘ball_safe’, ‘attacks’, ‘dangerous_attacks’, ‘shots_on_total’, ‘shots_on_target’) such as ‘attacks’ and ‘dangerous attacks’ and also ‘shots_on_total’ and ‘shots_on_target’.  But ‘Ball Safe’, which SportRadar defines as ‘a ball controlled by a team on their end of the field’, influences ‘Attacks’ which consists of a team playing the ball in the offensive third (opposite side) of the field.  </w:t>
       </w:r>
     </w:p>
     <w:p/>
     <w:p>
       <w:r>
+        <w:rPr>
+          <w:noProof/>
+        </w:rPr>
         <w:drawing>
           <wp:inline distT="0" distB="0" distL="0" distR="0" wp14:anchorId="0CA241BD" wp14:editId="47C0B485">
             <wp:extent cx="5476875" cy="3209925"/>
@@ -707,7 +642,7 @@
                     </pic:cNvPicPr>
                   </pic:nvPicPr>
                   <pic:blipFill>
-                    <a:blip r:embed="rId15">
+                    <a:blip r:embed="rId16">
                       <a:extLst>
                         <a:ext uri="{28A0092B-C50C-407E-A947-70E740481C1C}">
                           <a14:useLocalDpi xmlns:a14="http://schemas.microsoft.com/office/drawing/2010/main" val="0"/>
@@ -761,7 +696,88 @@
         <w:t>’</w:t>
       </w:r>
       <w:r>
-        <w:t xml:space="preserve"> or lack thereof.  Possession is ‘the’ stat for soccer.  Essentially the thought is the longer a team holds possession of the ball the higher chance they have to win but based on this subset of data Possession has a very loose relationship with Attacks, Dangerous Attacks, and Shots Total.  It’s not to say that these determine the outcome of the game but it’s noteworthy in that Possession might not control all aspects of the game as previously thought.  </w:t>
+        <w:t xml:space="preserve"> or lack thereof.  Possession is ‘the’ stat for soccer.  Essentially the thought is the longer a team holds possession of the ball the higher chance they have to win but based on this subset of data Possession has a very loose relationship with Attacks, Dangerous Attacks, and Shots Total.  It’s not to say that these determine the outcome of the game but it’s noteworthy in that Possession might not control all aspects of the game as previously thought. </w:t>
+      </w:r>
+    </w:p>
+    <w:p>
+      <w:pPr>
+        <w:pStyle w:val="ListParagraph"/>
+      </w:pPr>
+    </w:p>
+    <w:p>
+      <w:pPr>
+        <w:pStyle w:val="ListParagraph"/>
+        <w:numPr>
+          <w:ilvl w:val="0"/>
+          <w:numId w:val="3"/>
+        </w:numPr>
+      </w:pPr>
+      <w:r>
+        <w:t>Looking at the Total Shots and the Scores Value</w:t>
+      </w:r>
+      <w:r>
+        <w:t>s</w:t>
+      </w:r>
+      <w:r>
+        <w:t xml:space="preserve"> we can see </w:t>
+      </w:r>
+      <w:r>
+        <w:t>that in the majority of the games, home teams generally get more shots off (8-12)</w:t>
+      </w:r>
+      <w:r>
+        <w:t xml:space="preserve"> (203/373 = 54%)</w:t>
+      </w:r>
+      <w:r>
+        <w:t xml:space="preserve"> </w:t>
+      </w:r>
+      <w:r>
+        <w:t xml:space="preserve">where as </w:t>
+      </w:r>
+      <w:r>
+        <w:t xml:space="preserve">the away teams </w:t>
+      </w:r>
+      <w:r>
+        <w:t>shots are lower, between 6-10</w:t>
+      </w:r>
+      <w:r>
+        <w:t xml:space="preserve"> </w:t>
+      </w:r>
+      <w:r>
+        <w:t>224/373 = 60%</w:t>
+      </w:r>
+      <w:r>
+        <w:t xml:space="preserve">. </w:t>
+      </w:r>
+      <w:r>
+        <w:t xml:space="preserve">  The home/away data show a significant difference between home and away games.  Home games are more evenly distributed amongst the data compared to the away games where it’s apparent there is a skew in the data to the left.  This essentially supports the theory of home field advantage and the teams are ‘weaker’ when they play away.</w:t>
+      </w:r>
+    </w:p>
+    <w:p>
+      <w:pPr>
+        <w:pStyle w:val="ListParagraph"/>
+      </w:pPr>
+    </w:p>
+    <w:p>
+      <w:pPr>
+        <w:pStyle w:val="ListParagraph"/>
+        <w:numPr>
+          <w:ilvl w:val="0"/>
+          <w:numId w:val="3"/>
+        </w:numPr>
+      </w:pPr>
+      <w:r>
+        <w:t xml:space="preserve">Also to note is that within these normal ranges </w:t>
+      </w:r>
+      <w:r>
+        <w:t>for both home and away the home 18.2% (37/203) of the time never score when they take these range of shots where the away teams never score 31.2% (70/224) of the time.  Which confirms the slight shift between the home and away data and also suggests a relationship (though weak it may be) between scoring and shots taken.</w:t>
+      </w:r>
+    </w:p>
+    <w:p>
+      <w:pPr>
+        <w:pStyle w:val="ListParagraph"/>
+      </w:pPr>
+      <w:r>
+        <w:t xml:space="preserve"> </w:t>
       </w:r>
     </w:p>
     <w:p>
@@ -782,61 +798,6 @@
                 <pic:pic xmlns:pic="http://schemas.openxmlformats.org/drawingml/2006/picture">
                   <pic:nvPicPr>
                     <pic:cNvPr id="0" name="Picture 8" descr="Macintosh HD:private:var:folders:tk:x120rtdd7kvd59pdv6994cn40000gn:T:TemporaryItems:Abe5lHLHWclNAAAAAElFTkSuQmCC.png"/>
-                    <pic:cNvPicPr>
-                      <a:picLocks noChangeAspect="1" noChangeArrowheads="1"/>
-                    </pic:cNvPicPr>
-                  </pic:nvPicPr>
-                  <pic:blipFill>
-                    <a:blip r:embed="rId16">
-                      <a:extLst>
-                        <a:ext uri="{28A0092B-C50C-407E-A947-70E740481C1C}">
-                          <a14:useLocalDpi xmlns:a14="http://schemas.microsoft.com/office/drawing/2010/main" val="0"/>
-                        </a:ext>
-                      </a:extLst>
-                    </a:blip>
-                    <a:srcRect/>
-                    <a:stretch>
-                      <a:fillRect/>
-                    </a:stretch>
-                  </pic:blipFill>
-                  <pic:spPr bwMode="auto">
-                    <a:xfrm>
-                      <a:off x="0" y="0"/>
-                      <a:ext cx="4639945" cy="3608705"/>
-                    </a:xfrm>
-                    <a:prstGeom prst="rect">
-                      <a:avLst/>
-                    </a:prstGeom>
-                    <a:noFill/>
-                    <a:ln>
-                      <a:noFill/>
-                    </a:ln>
-                  </pic:spPr>
-                </pic:pic>
-              </a:graphicData>
-            </a:graphic>
-          </wp:inline>
-        </w:drawing>
-      </w:r>
-    </w:p>
-    <w:p>
-      <w:r>
-        <w:rPr>
-          <w:noProof/>
-        </w:rPr>
-        <w:drawing>
-          <wp:inline distT="0" distB="0" distL="0" distR="0" wp14:anchorId="35168F39" wp14:editId="46790873">
-            <wp:extent cx="4639945" cy="3608705"/>
-            <wp:effectExtent l="0" t="0" r="8255" b="0"/>
-            <wp:docPr id="11" name="Picture 9" descr="Macintosh HD:private:var:folders:tk:x120rtdd7kvd59pdv6994cn40000gn:T:TemporaryItems:lK0hfwAAAAASUVORK5CYII=.png"/>
-            <wp:cNvGraphicFramePr>
-              <a:graphicFrameLocks xmlns:a="http://schemas.openxmlformats.org/drawingml/2006/main" noChangeAspect="1"/>
-            </wp:cNvGraphicFramePr>
-            <a:graphic xmlns:a="http://schemas.openxmlformats.org/drawingml/2006/main">
-              <a:graphicData uri="http://schemas.openxmlformats.org/drawingml/2006/picture">
-                <pic:pic xmlns:pic="http://schemas.openxmlformats.org/drawingml/2006/picture">
-                  <pic:nvPicPr>
-                    <pic:cNvPr id="0" name="Picture 9" descr="Macintosh HD:private:var:folders:tk:x120rtdd7kvd59pdv6994cn40000gn:T:TemporaryItems:lK0hfwAAAAASUVORK5CYII=.png"/>
                     <pic:cNvPicPr>
                       <a:picLocks noChangeAspect="1" noChangeArrowheads="1"/>
                     </pic:cNvPicPr>
@@ -874,17 +835,16 @@
         </w:drawing>
       </w:r>
     </w:p>
-    <w:p/>
     <w:p>
       <w:r>
         <w:rPr>
           <w:noProof/>
         </w:rPr>
         <w:drawing>
-          <wp:inline distT="0" distB="0" distL="0" distR="0" wp14:anchorId="42C28180" wp14:editId="1FE12D6F">
-            <wp:extent cx="5233670" cy="1711960"/>
-            <wp:effectExtent l="0" t="0" r="0" b="0"/>
-            <wp:docPr id="12" name="Picture 10" descr="Macintosh HD:Users:senzari:Desktop:Screen Shot 2016-09-09 at 11.21.02 AM.png"/>
+          <wp:inline distT="0" distB="0" distL="0" distR="0" wp14:anchorId="35168F39" wp14:editId="46790873">
+            <wp:extent cx="4639945" cy="3608705"/>
+            <wp:effectExtent l="0" t="0" r="8255" b="0"/>
+            <wp:docPr id="11" name="Picture 9" descr="Macintosh HD:private:var:folders:tk:x120rtdd7kvd59pdv6994cn40000gn:T:TemporaryItems:lK0hfwAAAAASUVORK5CYII=.png"/>
             <wp:cNvGraphicFramePr>
               <a:graphicFrameLocks xmlns:a="http://schemas.openxmlformats.org/drawingml/2006/main" noChangeAspect="1"/>
             </wp:cNvGraphicFramePr>
@@ -892,7 +852,7 @@
               <a:graphicData uri="http://schemas.openxmlformats.org/drawingml/2006/picture">
                 <pic:pic xmlns:pic="http://schemas.openxmlformats.org/drawingml/2006/picture">
                   <pic:nvPicPr>
-                    <pic:cNvPr id="0" name="Picture 10" descr="Macintosh HD:Users:senzari:Desktop:Screen Shot 2016-09-09 at 11.21.02 AM.png"/>
+                    <pic:cNvPr id="0" name="Picture 9" descr="Macintosh HD:private:var:folders:tk:x120rtdd7kvd59pdv6994cn40000gn:T:TemporaryItems:lK0hfwAAAAASUVORK5CYII=.png"/>
                     <pic:cNvPicPr>
                       <a:picLocks noChangeAspect="1" noChangeArrowheads="1"/>
                     </pic:cNvPicPr>
@@ -913,7 +873,7 @@
                   <pic:spPr bwMode="auto">
                     <a:xfrm>
                       <a:off x="0" y="0"/>
-                      <a:ext cx="5233670" cy="1711960"/>
+                      <a:ext cx="4639945" cy="3608705"/>
                     </a:xfrm>
                     <a:prstGeom prst="rect">
                       <a:avLst/>
@@ -932,61 +892,149 @@
     </w:p>
     <w:p/>
     <w:p>
-      <w:r>
-        <w:rPr>
-          <w:noProof/>
-        </w:rPr>
-        <w:drawing>
-          <wp:inline distT="0" distB="0" distL="0" distR="0" wp14:anchorId="6B35EA3B" wp14:editId="1F2BC8B1">
-            <wp:extent cx="5233670" cy="1673225"/>
-            <wp:effectExtent l="0" t="0" r="0" b="3175"/>
-            <wp:docPr id="13" name="Picture 11" descr="Macintosh HD:Users:senzari:Desktop:Screen Shot 2016-09-09 at 11.21.08 AM.png"/>
-            <wp:cNvGraphicFramePr>
-              <a:graphicFrameLocks xmlns:a="http://schemas.openxmlformats.org/drawingml/2006/main" noChangeAspect="1"/>
-            </wp:cNvGraphicFramePr>
-            <a:graphic xmlns:a="http://schemas.openxmlformats.org/drawingml/2006/main">
-              <a:graphicData uri="http://schemas.openxmlformats.org/drawingml/2006/picture">
-                <pic:pic xmlns:pic="http://schemas.openxmlformats.org/drawingml/2006/picture">
-                  <pic:nvPicPr>
-                    <pic:cNvPr id="0" name="Picture 11" descr="Macintosh HD:Users:senzari:Desktop:Screen Shot 2016-09-09 at 11.21.08 AM.png"/>
-                    <pic:cNvPicPr>
-                      <a:picLocks noChangeAspect="1" noChangeArrowheads="1"/>
-                    </pic:cNvPicPr>
-                  </pic:nvPicPr>
-                  <pic:blipFill>
-                    <a:blip r:embed="rId19">
-                      <a:extLst>
-                        <a:ext uri="{28A0092B-C50C-407E-A947-70E740481C1C}">
-                          <a14:useLocalDpi xmlns:a14="http://schemas.microsoft.com/office/drawing/2010/main" val="0"/>
-                        </a:ext>
-                      </a:extLst>
-                    </a:blip>
-                    <a:srcRect/>
-                    <a:stretch>
-                      <a:fillRect/>
-                    </a:stretch>
-                  </pic:blipFill>
-                  <pic:spPr bwMode="auto">
-                    <a:xfrm>
-                      <a:off x="0" y="0"/>
-                      <a:ext cx="5233670" cy="1673225"/>
-                    </a:xfrm>
-                    <a:prstGeom prst="rect">
-                      <a:avLst/>
-                    </a:prstGeom>
-                    <a:noFill/>
-                    <a:ln>
-                      <a:noFill/>
-                    </a:ln>
-                  </pic:spPr>
-                </pic:pic>
-              </a:graphicData>
-            </a:graphic>
-          </wp:inline>
-        </w:drawing>
+      <w:pPr>
+        <w:pStyle w:val="ListParagraph"/>
+        <w:numPr>
+          <w:ilvl w:val="0"/>
+          <w:numId w:val="2"/>
+        </w:numPr>
+      </w:pPr>
+      <w:r>
+        <w:t>Initial Hypothesis</w:t>
+      </w:r>
+    </w:p>
+    <w:p>
+      <w:pPr>
+        <w:pStyle w:val="ListParagraph"/>
+      </w:pPr>
+    </w:p>
+    <w:p>
+      <w:pPr>
+        <w:pStyle w:val="ListParagraph"/>
+        <w:ind w:firstLine="720"/>
+      </w:pPr>
+      <w:r>
+        <w:t xml:space="preserve">In order to </w:t>
+      </w:r>
+      <w:r>
+        <w:t>predict</w:t>
+      </w:r>
+      <w:r>
+        <w:t xml:space="preserve"> the results of the match and begin to understand when a team can draw, </w:t>
+      </w:r>
+      <w:r>
+        <w:t xml:space="preserve">win, or lose </w:t>
+      </w:r>
+      <w:r>
+        <w:t>we need to</w:t>
+      </w:r>
+      <w:r>
+        <w:t xml:space="preserve"> try</w:t>
+      </w:r>
+      <w:r>
+        <w:t xml:space="preserve"> break</w:t>
+      </w:r>
+      <w:r>
+        <w:t xml:space="preserve"> down the match into more detail so that we can analyze the results of the two teams in a match individually and then compare those results together to determine a result.  To do this I propose we first run a predictive algorithm to try to predict the number of goals a team scores in a match.  We can either try a classification model</w:t>
+      </w:r>
+      <w:r>
+        <w:t xml:space="preserve"> or a regression model.  Once we have our determined our model and are satisfied with the predictions, we can then either use the score predictions (expected score) in the final classification model to help predict the result of the match.  Or we can combine the results of the score predictions with the results of the classification model that predicts the results of the match to help determine the final results of the match.  </w:t>
+      </w:r>
+    </w:p>
+    <w:p>
+      <w:pPr>
+        <w:pStyle w:val="ListParagraph"/>
+        <w:ind w:firstLine="720"/>
+      </w:pPr>
+    </w:p>
+    <w:p>
+      <w:pPr>
+        <w:ind w:left="720" w:firstLine="720"/>
+      </w:pPr>
+      <w:r>
+        <w:t>After analyzi</w:t>
+      </w:r>
+      <w:r>
+        <w:t xml:space="preserve">ng the data one can begin to understand the relationship between the features and how we can begin to determine the results of a game.  There is a strong correlation between the features ‘Ball Safe’ and ‘Attacks’.  The more ‘Attacks’ there are the more ‘Dangerous Attacks’ there will be.  The more ‘Dangerous Attacks’ there are increases the likelihood of ‘Shots Total’.  The more ‘Shots Total’ there </w:t>
+      </w:r>
+      <w:r>
+        <w:t>is</w:t>
+      </w:r>
+      <w:r>
+        <w:t xml:space="preserve"> increases the chances of there being a high number of ‘Shots on Target’.  And the more </w:t>
+      </w:r>
+      <w:r>
+        <w:t>‘</w:t>
+      </w:r>
+      <w:r>
+        <w:t>Shots on Target</w:t>
+      </w:r>
+      <w:r>
+        <w:t>’</w:t>
+      </w:r>
+      <w:r>
+        <w:t xml:space="preserve"> there </w:t>
+      </w:r>
+      <w:r>
+        <w:t>is</w:t>
+      </w:r>
+      <w:r>
+        <w:t xml:space="preserve"> </w:t>
+      </w:r>
+      <w:r>
+        <w:t xml:space="preserve">lead to more ‘opportunities’ to score goals for a team (and not allow the other team to score goals).  </w:t>
+      </w:r>
+    </w:p>
+    <w:p>
+      <w:r>
+        <w:t xml:space="preserve">Ball Safe </w:t>
+      </w:r>
+      <w:r>
+        <w:sym w:font="Wingdings" w:char="F0E0"/>
+      </w:r>
+      <w:r>
+        <w:t xml:space="preserve"> Attacks </w:t>
+      </w:r>
+      <w:r>
+        <w:sym w:font="Wingdings" w:char="F0E0"/>
+      </w:r>
+      <w:r>
+        <w:t xml:space="preserve"> Dangerous Attacks </w:t>
+      </w:r>
+      <w:r>
+        <w:sym w:font="Wingdings" w:char="F0E0"/>
+      </w:r>
+      <w:r>
+        <w:t xml:space="preserve"> Shots Total </w:t>
+      </w:r>
+      <w:r>
+        <w:sym w:font="Wingdings" w:char="F0E0"/>
+      </w:r>
+      <w:r>
+        <w:t xml:space="preserve"> Shots on Target </w:t>
+      </w:r>
+      <w:r>
+        <w:sym w:font="Wingdings" w:char="F0E0"/>
+      </w:r>
+      <w:r>
+        <w:t xml:space="preserve"> Goals</w:t>
+      </w:r>
+    </w:p>
+    <w:p/>
+    <w:p>
+      <w:r>
+        <w:t>Essentially we should be able to use these features in order to help predict how many goals a team shoul</w:t>
       </w:r>
       <w:bookmarkStart w:id="0" w:name="_GoBack"/>
       <w:bookmarkEnd w:id="0"/>
+      <w:r>
+        <w:t>d score.  And inversely how many goals a team will let in against them.</w:t>
+      </w:r>
+    </w:p>
+    <w:p>
+      <w:pPr>
+        <w:ind w:left="720" w:firstLine="720"/>
+      </w:pPr>
     </w:p>
     <w:sectPr>
       <w:pgSz w:w="12240" w:h="15840"/>
@@ -2122,7 +2170,7 @@
 </file>
 
 <file path=customXml/itemProps1.xml><?xml version="1.0" encoding="utf-8"?>
-<ds:datastoreItem xmlns:ds="http://schemas.openxmlformats.org/officeDocument/2006/customXml" ds:itemID="{2D731E39-31B4-0447-B269-5C1A1CBD88B4}">
+<ds:datastoreItem xmlns:ds="http://schemas.openxmlformats.org/officeDocument/2006/customXml" ds:itemID="{57B29DA9-826A-964E-A427-DCFE5E61FFFD}">
   <ds:schemaRefs>
     <ds:schemaRef ds:uri="http://schemas.openxmlformats.org/officeDocument/2006/bibliography"/>
   </ds:schemaRefs>

</xml_diff>

<commit_message>
Poor performance on predictions for this week.  Need to modify features more.
</commit_message>
<xml_diff>
--- a/src/stats/docs/ML – Capstone Project.docx
+++ b/src/stats/docs/ML – Capstone Project.docx
@@ -125,7 +125,15 @@
         </w:r>
       </w:hyperlink>
       <w:r>
-        <w:t xml:space="preserve"> by Felipe Hoffa and Jordan Tigani of Google during the 2014 World Cup.  They looked to predict the winner of each match in the tournament and </w:t>
+        <w:t xml:space="preserve"> by Felipe Hoffa and Jordan </w:t>
+      </w:r>
+      <w:proofErr w:type="spellStart"/>
+      <w:r>
+        <w:t>Tigani</w:t>
+      </w:r>
+      <w:proofErr w:type="spellEnd"/>
+      <w:r>
+        <w:t xml:space="preserve"> of Google during the 2014 World Cup.  They looked to predict the winner of each match in the tournament and </w:t>
       </w:r>
       <w:r>
         <w:t xml:space="preserve">in their initial run of the data they don’t train on results that end in a draw </w:t>
@@ -151,12 +159,14 @@
         <w:t xml:space="preserve">Also, due to licensing terms of the data on </w:t>
       </w:r>
       <w:hyperlink r:id="rId10" w:history="1">
+        <w:proofErr w:type="spellStart"/>
         <w:r>
           <w:rPr>
             <w:rStyle w:val="Hyperlink"/>
           </w:rPr>
           <w:t>Sportradar</w:t>
         </w:r>
+        <w:proofErr w:type="spellEnd"/>
       </w:hyperlink>
       <w:r>
         <w:t xml:space="preserve"> I was only able to pull a minimal amount of games and it’s data.  There may be more data that they provide for a paid version but I’</w:t>
@@ -268,7 +278,31 @@
         <w:t xml:space="preserve"> API I was able to pull Boxscore Information and Team Match Statistics in matches </w:t>
       </w:r>
       <w:r>
-        <w:t xml:space="preserve">from MLS, Premiere League, La Liga, Ligue 1, and the Bundesliga </w:t>
+        <w:t xml:space="preserve">from MLS, Premiere League, La </w:t>
+      </w:r>
+      <w:proofErr w:type="spellStart"/>
+      <w:r>
+        <w:t>Liga</w:t>
+      </w:r>
+      <w:proofErr w:type="spellEnd"/>
+      <w:r>
+        <w:t xml:space="preserve">, </w:t>
+      </w:r>
+      <w:proofErr w:type="spellStart"/>
+      <w:r>
+        <w:t>Ligue</w:t>
+      </w:r>
+      <w:proofErr w:type="spellEnd"/>
+      <w:r>
+        <w:t xml:space="preserve"> 1, and the </w:t>
+      </w:r>
+      <w:proofErr w:type="spellStart"/>
+      <w:r>
+        <w:t>Bundesliga</w:t>
+      </w:r>
+      <w:proofErr w:type="spellEnd"/>
+      <w:r>
+        <w:t xml:space="preserve"> </w:t>
       </w:r>
       <w:r>
         <w:t xml:space="preserve">in the </w:t>
@@ -463,7 +497,15 @@
         <w:t>weren’t</w:t>
       </w:r>
       <w:r>
-        <w:t xml:space="preserve"> filled 100% and had some missing data.  But since averages are taken on the previous games of a team, we use numpy to ignore that ‘null’ space and not factor in that game for that feature.  Also note that because our model uses </w:t>
+        <w:t xml:space="preserve"> filled 100% and had some missing data.  But since averages are taken on the previous games of a team, we use </w:t>
+      </w:r>
+      <w:proofErr w:type="spellStart"/>
+      <w:r>
+        <w:t>numpy</w:t>
+      </w:r>
+      <w:proofErr w:type="spellEnd"/>
+      <w:r>
+        <w:t xml:space="preserve"> to ignore that ‘null’ space and not factor in that game for that feature.  Also note that because our model uses </w:t>
       </w:r>
       <w:r>
         <w:t xml:space="preserve">3 </w:t>
@@ -510,7 +552,126 @@
       <w:r>
         <w:t xml:space="preserve">but applied to the previous opponents of the current team.  </w:t>
       </w:r>
-    </w:p>
+      <w:r>
+        <w:t xml:space="preserve">We also have some calculated features using the data.  We have goal_efficiency, which is the ratio of shots_on_target compared to the goals scored.  We also have other ratios in ‘goals_op_ratio’, ‘ball_safe_op_ratio’, and ‘goal_attempts_op_ratio’, which </w:t>
+      </w:r>
+      <w:r>
+        <w:t>compare</w:t>
+      </w:r>
+      <w:r>
+        <w:t xml:space="preserve"> the current teams stats to their previous opponents stats.  We also have ‘sos’ and ‘rpi’</w:t>
+      </w:r>
+      <w:r>
+        <w:t xml:space="preserve"> for both the current and the opponents.  </w:t>
+      </w:r>
+    </w:p>
+    <w:p>
+      <w:r>
+        <w:t xml:space="preserve">These stats should help in determining where the current team stands in compared to the opponent that is playing them. </w:t>
+      </w:r>
+    </w:p>
+    <w:p/>
+    <w:p>
+      <w:r>
+        <w:rPr>
+          <w:noProof/>
+        </w:rPr>
+        <w:drawing>
+          <wp:inline distT="0" distB="0" distL="0" distR="0" wp14:anchorId="4B5BD1B1" wp14:editId="2D2089AA">
+            <wp:extent cx="1600200" cy="489679"/>
+            <wp:effectExtent l="0" t="0" r="0" b="0"/>
+            <wp:docPr id="18" name="Picture 10" descr="Macintosh HD:Users:senzari:Desktop:Screen Shot 2016-09-22 at 4.13.54 PM.png"/>
+            <wp:cNvGraphicFramePr>
+              <a:graphicFrameLocks xmlns:a="http://schemas.openxmlformats.org/drawingml/2006/main" noChangeAspect="1"/>
+            </wp:cNvGraphicFramePr>
+            <a:graphic xmlns:a="http://schemas.openxmlformats.org/drawingml/2006/main">
+              <a:graphicData uri="http://schemas.openxmlformats.org/drawingml/2006/picture">
+                <pic:pic xmlns:pic="http://schemas.openxmlformats.org/drawingml/2006/picture">
+                  <pic:nvPicPr>
+                    <pic:cNvPr id="0" name="Picture 10" descr="Macintosh HD:Users:senzari:Desktop:Screen Shot 2016-09-22 at 4.13.54 PM.png"/>
+                    <pic:cNvPicPr>
+                      <a:picLocks noChangeAspect="1" noChangeArrowheads="1"/>
+                    </pic:cNvPicPr>
+                  </pic:nvPicPr>
+                  <pic:blipFill>
+                    <a:blip r:embed="rId14">
+                      <a:extLst>
+                        <a:ext uri="{28A0092B-C50C-407E-A947-70E740481C1C}">
+                          <a14:useLocalDpi xmlns:a14="http://schemas.microsoft.com/office/drawing/2010/main" val="0"/>
+                        </a:ext>
+                      </a:extLst>
+                    </a:blip>
+                    <a:srcRect/>
+                    <a:stretch>
+                      <a:fillRect/>
+                    </a:stretch>
+                  </pic:blipFill>
+                  <pic:spPr bwMode="auto">
+                    <a:xfrm>
+                      <a:off x="0" y="0"/>
+                      <a:ext cx="1600200" cy="489679"/>
+                    </a:xfrm>
+                    <a:prstGeom prst="rect">
+                      <a:avLst/>
+                    </a:prstGeom>
+                    <a:noFill/>
+                    <a:ln>
+                      <a:noFill/>
+                    </a:ln>
+                  </pic:spPr>
+                </pic:pic>
+              </a:graphicData>
+            </a:graphic>
+          </wp:inline>
+        </w:drawing>
+      </w:r>
+    </w:p>
+    <w:p/>
+    <w:p>
+      <w:pPr>
+        <w:rPr>
+          <w:rFonts w:ascii="Times" w:eastAsia="Times New Roman" w:hAnsi="Times" w:cs="Times New Roman"/>
+          <w:sz w:val="20"/>
+          <w:szCs w:val="20"/>
+        </w:rPr>
+      </w:pPr>
+      <w:r>
+        <w:t xml:space="preserve">RPI = </w:t>
+      </w:r>
+      <w:r>
+        <w:rPr>
+          <w:rFonts w:ascii="Arial" w:eastAsia="Times New Roman" w:hAnsi="Arial" w:cs="Arial"/>
+          <w:color w:val="000000"/>
+          <w:sz w:val="20"/>
+          <w:szCs w:val="20"/>
+          <w:shd w:val="clear" w:color="auto" w:fill="FFFFFF"/>
+        </w:rPr>
+        <w:t xml:space="preserve"> (Winning Percentage + (2 x Average of Opponents' Winning Percentages Against Other Teams) + Average of Opponents' </w:t>
+      </w:r>
+      <w:proofErr w:type="spellStart"/>
+      <w:r>
+        <w:rPr>
+          <w:rFonts w:ascii="Arial" w:eastAsia="Times New Roman" w:hAnsi="Arial" w:cs="Arial"/>
+          <w:color w:val="000000"/>
+          <w:sz w:val="20"/>
+          <w:szCs w:val="20"/>
+          <w:shd w:val="clear" w:color="auto" w:fill="FFFFFF"/>
+        </w:rPr>
+        <w:t>Opponents'</w:t>
+      </w:r>
+      <w:proofErr w:type="spellEnd"/>
+      <w:r>
+        <w:rPr>
+          <w:rFonts w:ascii="Arial" w:eastAsia="Times New Roman" w:hAnsi="Arial" w:cs="Arial"/>
+          <w:color w:val="000000"/>
+          <w:sz w:val="20"/>
+          <w:szCs w:val="20"/>
+          <w:shd w:val="clear" w:color="auto" w:fill="FFFFFF"/>
+        </w:rPr>
+        <w:t xml:space="preserve"> Winning Percentages)/4</w:t>
+      </w:r>
+    </w:p>
+    <w:p/>
     <w:p>
       <w:pPr>
         <w:ind w:firstLine="720"/>
@@ -604,7 +765,7 @@
                     </pic:cNvPicPr>
                   </pic:nvPicPr>
                   <pic:blipFill>
-                    <a:blip r:embed="rId14">
+                    <a:blip r:embed="rId15">
                       <a:extLst>
                         <a:ext uri="{28A0092B-C50C-407E-A947-70E740481C1C}">
                           <a14:useLocalDpi xmlns:a14="http://schemas.microsoft.com/office/drawing/2010/main" val="0"/>
@@ -660,7 +821,7 @@
                     </pic:cNvPicPr>
                   </pic:nvPicPr>
                   <pic:blipFill>
-                    <a:blip r:embed="rId15">
+                    <a:blip r:embed="rId16">
                       <a:extLst>
                         <a:ext uri="{28A0092B-C50C-407E-A947-70E740481C1C}">
                           <a14:useLocalDpi xmlns:a14="http://schemas.microsoft.com/office/drawing/2010/main" val="0"/>
@@ -768,7 +929,7 @@
                     </pic:cNvPicPr>
                   </pic:nvPicPr>
                   <pic:blipFill>
-                    <a:blip r:embed="rId16">
+                    <a:blip r:embed="rId17">
                       <a:extLst>
                         <a:ext uri="{28A0092B-C50C-407E-A947-70E740481C1C}">
                           <a14:useLocalDpi xmlns:a14="http://schemas.microsoft.com/office/drawing/2010/main" val="0"/>
@@ -811,7 +972,7 @@
       <w:r>
         <w:t xml:space="preserve"> as describe in this </w:t>
       </w:r>
-      <w:hyperlink r:id="rId17" w:history="1">
+      <w:hyperlink r:id="rId18" w:history="1">
         <w:r>
           <w:rPr>
             <w:rStyle w:val="Hyperlink"/>
@@ -862,7 +1023,7 @@
                     </pic:cNvPicPr>
                   </pic:nvPicPr>
                   <pic:blipFill>
-                    <a:blip r:embed="rId18">
+                    <a:blip r:embed="rId19">
                       <a:extLst>
                         <a:ext uri="{28A0092B-C50C-407E-A947-70E740481C1C}">
                           <a14:useLocalDpi xmlns:a14="http://schemas.microsoft.com/office/drawing/2010/main" val="0"/>
@@ -1043,68 +1204,6 @@
                 <pic:pic xmlns:pic="http://schemas.openxmlformats.org/drawingml/2006/picture">
                   <pic:nvPicPr>
                     <pic:cNvPr id="0" name="Picture 6" descr="Macintosh HD:private:var:folders:tk:x120rtdd7kvd59pdv6994cn40000gn:T:TemporaryItems:wDP92t6KeOvmgAAAABJRU5ErkJggg==.png"/>
-                    <pic:cNvPicPr>
-                      <a:picLocks noChangeAspect="1" noChangeArrowheads="1"/>
-                    </pic:cNvPicPr>
-                  </pic:nvPicPr>
-                  <pic:blipFill>
-                    <a:blip r:embed="rId19">
-                      <a:extLst>
-                        <a:ext uri="{28A0092B-C50C-407E-A947-70E740481C1C}">
-                          <a14:useLocalDpi xmlns:a14="http://schemas.microsoft.com/office/drawing/2010/main" val="0"/>
-                        </a:ext>
-                      </a:extLst>
-                    </a:blip>
-                    <a:srcRect/>
-                    <a:stretch>
-                      <a:fillRect/>
-                    </a:stretch>
-                  </pic:blipFill>
-                  <pic:spPr bwMode="auto">
-                    <a:xfrm>
-                      <a:off x="0" y="0"/>
-                      <a:ext cx="4639945" cy="3608705"/>
-                    </a:xfrm>
-                    <a:prstGeom prst="rect">
-                      <a:avLst/>
-                    </a:prstGeom>
-                    <a:noFill/>
-                    <a:ln>
-                      <a:noFill/>
-                    </a:ln>
-                  </pic:spPr>
-                </pic:pic>
-              </a:graphicData>
-            </a:graphic>
-          </wp:inline>
-        </w:drawing>
-      </w:r>
-    </w:p>
-    <w:p>
-      <w:pPr>
-        <w:rPr>
-          <w:noProof/>
-        </w:rPr>
-      </w:pPr>
-    </w:p>
-    <w:p>
-      <w:r>
-        <w:rPr>
-          <w:noProof/>
-        </w:rPr>
-        <w:drawing>
-          <wp:inline distT="0" distB="0" distL="0" distR="0" wp14:anchorId="55EEEDFF" wp14:editId="4CB89FDE">
-            <wp:extent cx="4639945" cy="3608705"/>
-            <wp:effectExtent l="0" t="0" r="8255" b="0"/>
-            <wp:docPr id="15" name="Picture 7" descr="Macintosh HD:private:var:folders:tk:x120rtdd7kvd59pdv6994cn40000gn:T:TemporaryItems:FL7QelgAAAABJRU5ErkJggg==.png"/>
-            <wp:cNvGraphicFramePr>
-              <a:graphicFrameLocks xmlns:a="http://schemas.openxmlformats.org/drawingml/2006/main" noChangeAspect="1"/>
-            </wp:cNvGraphicFramePr>
-            <a:graphic xmlns:a="http://schemas.openxmlformats.org/drawingml/2006/main">
-              <a:graphicData uri="http://schemas.openxmlformats.org/drawingml/2006/picture">
-                <pic:pic xmlns:pic="http://schemas.openxmlformats.org/drawingml/2006/picture">
-                  <pic:nvPicPr>
-                    <pic:cNvPr id="0" name="Picture 7" descr="Macintosh HD:private:var:folders:tk:x120rtdd7kvd59pdv6994cn40000gn:T:TemporaryItems:FL7QelgAAAABJRU5ErkJggg==.png"/>
                     <pic:cNvPicPr>
                       <a:picLocks noChangeAspect="1" noChangeArrowheads="1"/>
                     </pic:cNvPicPr>
@@ -1142,6 +1241,68 @@
         </w:drawing>
       </w:r>
     </w:p>
+    <w:p>
+      <w:pPr>
+        <w:rPr>
+          <w:noProof/>
+        </w:rPr>
+      </w:pPr>
+    </w:p>
+    <w:p>
+      <w:r>
+        <w:rPr>
+          <w:noProof/>
+        </w:rPr>
+        <w:drawing>
+          <wp:inline distT="0" distB="0" distL="0" distR="0" wp14:anchorId="55EEEDFF" wp14:editId="4CB89FDE">
+            <wp:extent cx="4639945" cy="3608705"/>
+            <wp:effectExtent l="0" t="0" r="8255" b="0"/>
+            <wp:docPr id="15" name="Picture 7" descr="Macintosh HD:private:var:folders:tk:x120rtdd7kvd59pdv6994cn40000gn:T:TemporaryItems:FL7QelgAAAABJRU5ErkJggg==.png"/>
+            <wp:cNvGraphicFramePr>
+              <a:graphicFrameLocks xmlns:a="http://schemas.openxmlformats.org/drawingml/2006/main" noChangeAspect="1"/>
+            </wp:cNvGraphicFramePr>
+            <a:graphic xmlns:a="http://schemas.openxmlformats.org/drawingml/2006/main">
+              <a:graphicData uri="http://schemas.openxmlformats.org/drawingml/2006/picture">
+                <pic:pic xmlns:pic="http://schemas.openxmlformats.org/drawingml/2006/picture">
+                  <pic:nvPicPr>
+                    <pic:cNvPr id="0" name="Picture 7" descr="Macintosh HD:private:var:folders:tk:x120rtdd7kvd59pdv6994cn40000gn:T:TemporaryItems:FL7QelgAAAABJRU5ErkJggg==.png"/>
+                    <pic:cNvPicPr>
+                      <a:picLocks noChangeAspect="1" noChangeArrowheads="1"/>
+                    </pic:cNvPicPr>
+                  </pic:nvPicPr>
+                  <pic:blipFill>
+                    <a:blip r:embed="rId21">
+                      <a:extLst>
+                        <a:ext uri="{28A0092B-C50C-407E-A947-70E740481C1C}">
+                          <a14:useLocalDpi xmlns:a14="http://schemas.microsoft.com/office/drawing/2010/main" val="0"/>
+                        </a:ext>
+                      </a:extLst>
+                    </a:blip>
+                    <a:srcRect/>
+                    <a:stretch>
+                      <a:fillRect/>
+                    </a:stretch>
+                  </pic:blipFill>
+                  <pic:spPr bwMode="auto">
+                    <a:xfrm>
+                      <a:off x="0" y="0"/>
+                      <a:ext cx="4639945" cy="3608705"/>
+                    </a:xfrm>
+                    <a:prstGeom prst="rect">
+                      <a:avLst/>
+                    </a:prstGeom>
+                    <a:noFill/>
+                    <a:ln>
+                      <a:noFill/>
+                    </a:ln>
+                  </pic:spPr>
+                </pic:pic>
+              </a:graphicData>
+            </a:graphic>
+          </wp:inline>
+        </w:drawing>
+      </w:r>
+    </w:p>
     <w:p/>
     <w:p>
       <w:r>
@@ -1181,7 +1342,7 @@
                     </pic:cNvPicPr>
                   </pic:nvPicPr>
                   <pic:blipFill>
-                    <a:blip r:embed="rId21">
+                    <a:blip r:embed="rId22">
                       <a:extLst>
                         <a:ext uri="{28A0092B-C50C-407E-A947-70E740481C1C}">
                           <a14:useLocalDpi xmlns:a14="http://schemas.microsoft.com/office/drawing/2010/main" val="0"/>
@@ -1236,7 +1397,7 @@
                     </pic:cNvPicPr>
                   </pic:nvPicPr>
                   <pic:blipFill>
-                    <a:blip r:embed="rId22">
+                    <a:blip r:embed="rId23">
                       <a:extLst>
                         <a:ext uri="{28A0092B-C50C-407E-A947-70E740481C1C}">
                           <a14:useLocalDpi xmlns:a14="http://schemas.microsoft.com/office/drawing/2010/main" val="0"/>
@@ -1348,18 +1509,120 @@
     <w:p>
       <w:r>
         <w:tab/>
-      </w:r>
-    </w:p>
+        <w:t>With Soccer scoring does not happen very often if at all.  Instead of using each Goal as a classifier (0-6), I decided to break down the match to a team having either a low scoring game or a high scoring game, basically if a team scores 0-1 goals or 2 or more goals.   Home teams score 0-1 times in 54% of their games whereas Away teams score 0-1 goals 67% of the time.  As seen from the stats previously discussed, determining just this information can help us predict the outcome of the match.</w:t>
+      </w:r>
+      <w:r>
+        <w:t xml:space="preserve">  For instance if an Away Team scores in the 0-1 goal category they only have a 5% chance of winning and a 42% chance of losing.</w:t>
+      </w:r>
+    </w:p>
+    <w:p/>
     <w:p>
       <w:r>
         <w:tab/>
-        <w:t>With Soccer scoring does not happen very often if at all.  Instead of using each Goal as a classifier (0-6), I decided to break down the match to a team having either a low scoring game or a high scoring game, basically if a team scores 0-1 goals or 2 or more goals.   Home teams score 0-1 times in 54% of their games whereas Away teams score 0-1 goals 67% of the time.  As seen from the stats previously discussed, determining just this information can help us predict the outcome of the match.</w:t>
-      </w:r>
-      <w:r>
-        <w:t xml:space="preserve">  For instance if an Away Team scores in the 0-1 goal category they only have a 5% chance of winning and a 42% chance of losing.</w:t>
-      </w:r>
-    </w:p>
-    <w:p/>
+        <w:t xml:space="preserve">Pulling in the raw data we have </w:t>
+      </w:r>
+      <w:r>
+        <w:softHyphen/>
+      </w:r>
+      <w:r>
+        <w:t xml:space="preserve">to do a bit of formatting before we train our data.  We first need to convert our target ‘goals’ into the binary targets of 0 and 1.  We also need to </w:t>
+      </w:r>
+      <w:r>
+        <w:t>expand on the current RPI rankings.  Because of the noise in the RPI numerically there isn’t much difference between the top teams and the bottom teams in a league.  But if we assign a team to it’s appropriate quartile  (0, .333, .666, 1) it takes away some of the noise and helps the algorithm predict the correct score.</w:t>
+      </w:r>
+    </w:p>
+    <w:p/>
+    <w:p>
+      <w:r>
+        <w:tab/>
+        <w:t xml:space="preserve">Running the initial tests on four different classifiers we can see how each classifier performed on the test data.  Because the target is a binary classification our benchmark should be around 50% since </w:t>
+      </w:r>
+      <w:r>
+        <w:t xml:space="preserve">that should be the amount guessed and correct with random luck. </w:t>
+      </w:r>
+    </w:p>
+    <w:p/>
+    <w:p>
+      <w:r>
+        <w:rPr>
+          <w:noProof/>
+        </w:rPr>
+        <w:drawing>
+          <wp:inline distT="0" distB="0" distL="0" distR="0" wp14:anchorId="7D6B1D5E" wp14:editId="39FFF5F8">
+            <wp:extent cx="5480050" cy="927100"/>
+            <wp:effectExtent l="0" t="0" r="6350" b="12700"/>
+            <wp:docPr id="19" name="Picture 11" descr="Macintosh HD:Users:senzari:Desktop:Screen Shot 2016-09-22 at 5.38.19 PM.png"/>
+            <wp:cNvGraphicFramePr>
+              <a:graphicFrameLocks xmlns:a="http://schemas.openxmlformats.org/drawingml/2006/main" noChangeAspect="1"/>
+            </wp:cNvGraphicFramePr>
+            <a:graphic xmlns:a="http://schemas.openxmlformats.org/drawingml/2006/main">
+              <a:graphicData uri="http://schemas.openxmlformats.org/drawingml/2006/picture">
+                <pic:pic xmlns:pic="http://schemas.openxmlformats.org/drawingml/2006/picture">
+                  <pic:nvPicPr>
+                    <pic:cNvPr id="0" name="Picture 11" descr="Macintosh HD:Users:senzari:Desktop:Screen Shot 2016-09-22 at 5.38.19 PM.png"/>
+                    <pic:cNvPicPr>
+                      <a:picLocks noChangeAspect="1" noChangeArrowheads="1"/>
+                    </pic:cNvPicPr>
+                  </pic:nvPicPr>
+                  <pic:blipFill>
+                    <a:blip r:embed="rId24">
+                      <a:extLst>
+                        <a:ext uri="{28A0092B-C50C-407E-A947-70E740481C1C}">
+                          <a14:useLocalDpi xmlns:a14="http://schemas.microsoft.com/office/drawing/2010/main" val="0"/>
+                        </a:ext>
+                      </a:extLst>
+                    </a:blip>
+                    <a:srcRect/>
+                    <a:stretch>
+                      <a:fillRect/>
+                    </a:stretch>
+                  </pic:blipFill>
+                  <pic:spPr bwMode="auto">
+                    <a:xfrm>
+                      <a:off x="0" y="0"/>
+                      <a:ext cx="5480050" cy="927100"/>
+                    </a:xfrm>
+                    <a:prstGeom prst="rect">
+                      <a:avLst/>
+                    </a:prstGeom>
+                    <a:noFill/>
+                    <a:ln>
+                      <a:noFill/>
+                    </a:ln>
+                  </pic:spPr>
+                </pic:pic>
+              </a:graphicData>
+            </a:graphic>
+          </wp:inline>
+        </w:drawing>
+      </w:r>
+    </w:p>
+    <w:p>
+      <w:r>
+        <w:t>As we can see the SVC and the KNN models performed the best overall.  There may be some over fitting with the SVC Model since it scored a .966 on the training data and the overall accuracy includes 80% of that data.  Either way, the Test Set score is still encouraging and the</w:t>
+      </w:r>
+      <w:r>
+        <w:t xml:space="preserve"> SVC model is still in the top 3</w:t>
+      </w:r>
+      <w:bookmarkStart w:id="0" w:name="_GoBack"/>
+      <w:bookmarkEnd w:id="0"/>
+      <w:r>
+        <w:t>.</w:t>
+      </w:r>
+    </w:p>
+    <w:p/>
+    <w:p>
+      <w:r>
+        <w:t xml:space="preserve">We’ll run some tests to try to optimize the model’s accuracy as much as possible. </w:t>
+      </w:r>
+    </w:p>
+    <w:p>
+      <w:pPr>
+        <w:rPr>
+          <w:vertAlign w:val="subscript"/>
+        </w:rPr>
+      </w:pPr>
+    </w:p>
     <w:p>
       <w:r>
         <w:tab/>
@@ -1375,8 +1638,6 @@
         <w:tab/>
         <w:t>Going to need to pull in upcoming games for predictions and predict those…</w:t>
       </w:r>
-      <w:bookmarkStart w:id="0" w:name="_GoBack"/>
-      <w:bookmarkEnd w:id="0"/>
     </w:p>
     <w:p/>
     <w:p/>
@@ -1961,6 +2222,11 @@
       <w:szCs w:val="18"/>
     </w:rPr>
   </w:style>
+  <w:style w:type="character" w:customStyle="1" w:styleId="apple-converted-space">
+    <w:name w:val="apple-converted-space"/>
+    <w:basedOn w:val="DefaultParagraphFont"/>
+    <w:rsid w:val="008A1E2A"/>
+  </w:style>
 </w:styles>
 </file>
 
@@ -2207,6 +2473,11 @@
       <w:sz w:val="18"/>
       <w:szCs w:val="18"/>
     </w:rPr>
+  </w:style>
+  <w:style w:type="character" w:customStyle="1" w:styleId="apple-converted-space">
+    <w:name w:val="apple-converted-space"/>
+    <w:basedOn w:val="DefaultParagraphFont"/>
+    <w:rsid w:val="008A1E2A"/>
   </w:style>
 </w:styles>
 </file>
@@ -2536,7 +2807,7 @@
 </file>
 
 <file path=customXml/itemProps1.xml><?xml version="1.0" encoding="utf-8"?>
-<ds:datastoreItem xmlns:ds="http://schemas.openxmlformats.org/officeDocument/2006/customXml" ds:itemID="{9EBDD0DE-DFDA-CD49-9C3D-97439F5855E4}">
+<ds:datastoreItem xmlns:ds="http://schemas.openxmlformats.org/officeDocument/2006/customXml" ds:itemID="{BDC5FFFC-1388-094E-90C6-2CA44095E96C}">
   <ds:schemaRefs>
     <ds:schemaRef ds:uri="http://schemas.openxmlformats.org/officeDocument/2006/bibliography"/>
   </ds:schemaRefs>

</xml_diff>